<commit_message>
Resort the factors array and fix report typo
</commit_message>
<xml_diff>
--- a/Report_part2.docx
+++ b/Report_part2.docx
@@ -16,7 +16,15 @@
           <w:sz w:val="26"/>
           <w:szCs w:val="26"/>
         </w:rPr>
-        <w:t>3.2 Documents</w:t>
+        <w:t xml:space="preserve">II. </w:t>
+      </w:r>
+      <w:r>
+        <w:rPr>
+          <w:b/>
+          <w:sz w:val="26"/>
+          <w:szCs w:val="26"/>
+        </w:rPr>
+        <w:t>Documents</w:t>
       </w:r>
     </w:p>
     <w:p>
@@ -304,7 +312,7 @@
           <w:sz w:val="20"/>
           <w:szCs w:val="20"/>
         </w:rPr>
-        <w:t xml:space="preserve"> end_val1</w:t>
+        <w:t xml:space="preserve"> end_val0</w:t>
       </w:r>
       <w:r>
         <w:rPr>
@@ -1144,24 +1152,79 @@
           <w:sz w:val="20"/>
           <w:szCs w:val="20"/>
         </w:rPr>
-        <w:t>[f1_0,f2_0,…]</w:t>
-      </w:r>
-      <w:r>
-        <w:rPr>
-          <w:rFonts w:cs="NimbusRomNo9L-Regu"/>
-          <w:sz w:val="20"/>
-          <w:szCs w:val="20"/>
-        </w:rPr>
-        <w:tab/>
-      </w:r>
-      <w:r>
-        <w:rPr>
-          <w:rFonts w:cs="NimbusRomNo9L-Regu"/>
-          <w:sz w:val="20"/>
-          <w:szCs w:val="20"/>
-        </w:rPr>
-        <w:tab/>
-        <w:t>[f1_1, f2_1, ….]</w:t>
+        <w:t>[f1_0,</w:t>
+      </w:r>
+      <w:r>
+        <w:rPr>
+          <w:rFonts w:cs="NimbusRomNo9L-Regu"/>
+          <w:sz w:val="20"/>
+          <w:szCs w:val="20"/>
+        </w:rPr>
+        <w:t xml:space="preserve"> </w:t>
+      </w:r>
+      <w:r>
+        <w:rPr>
+          <w:rFonts w:cs="NimbusRomNo9L-Regu"/>
+          <w:sz w:val="20"/>
+          <w:szCs w:val="20"/>
+        </w:rPr>
+        <w:t>f2_0,</w:t>
+      </w:r>
+      <w:r>
+        <w:rPr>
+          <w:rFonts w:cs="NimbusRomNo9L-Regu"/>
+          <w:sz w:val="20"/>
+          <w:szCs w:val="20"/>
+        </w:rPr>
+        <w:t xml:space="preserve"> </w:t>
+      </w:r>
+      <w:r>
+        <w:rPr>
+          <w:rFonts w:cs="NimbusRomNo9L-Regu"/>
+          <w:sz w:val="20"/>
+          <w:szCs w:val="20"/>
+        </w:rPr>
+        <w:t>…]</w:t>
+      </w:r>
+      <w:r>
+        <w:rPr>
+          <w:rFonts w:cs="NimbusRomNo9L-Regu"/>
+          <w:sz w:val="20"/>
+          <w:szCs w:val="20"/>
+        </w:rPr>
+        <w:tab/>
+      </w:r>
+      <w:r>
+        <w:rPr>
+          <w:rFonts w:cs="NimbusRomNo9L-Regu"/>
+          <w:sz w:val="20"/>
+          <w:szCs w:val="20"/>
+        </w:rPr>
+        <w:tab/>
+      </w:r>
+      <w:r>
+        <w:rPr>
+          <w:rFonts w:cs="NimbusRomNo9L-Regu"/>
+          <w:sz w:val="20"/>
+          <w:szCs w:val="20"/>
+        </w:rPr>
+        <w:t>[f1_1, f2_1,</w:t>
+      </w:r>
+      <w:r>
+        <w:rPr>
+          <w:rFonts w:cs="NimbusRomNo9L-Regu"/>
+          <w:sz w:val="20"/>
+          <w:szCs w:val="20"/>
+        </w:rPr>
+        <w:t xml:space="preserve"> </w:t>
+      </w:r>
+      <w:r>
+        <w:rPr>
+          <w:rFonts w:cs="NimbusRomNo9L-Regu"/>
+          <w:sz w:val="20"/>
+          <w:szCs w:val="20"/>
+        </w:rPr>
+        <w:t>….]</w:t>
       </w:r>
       <w:r>
         <w:rPr>
@@ -1210,7 +1273,23 @@
           <w:szCs w:val="20"/>
         </w:rPr>
         <w:tab/>
-        <w:t>[fn_1,fn_2,…]</w:t>
+        <w:t>[fn_1,</w:t>
+      </w:r>
+      <w:r>
+        <w:rPr>
+          <w:rFonts w:cs="NimbusRomNo9L-Regu"/>
+          <w:sz w:val="20"/>
+          <w:szCs w:val="20"/>
+        </w:rPr>
+        <w:t xml:space="preserve"> </w:t>
+      </w:r>
+      <w:r>
+        <w:rPr>
+          <w:rFonts w:cs="NimbusRomNo9L-Regu"/>
+          <w:sz w:val="20"/>
+          <w:szCs w:val="20"/>
+        </w:rPr>
+        <w:t>fn_2,…]</w:t>
       </w:r>
     </w:p>
     <w:p>
@@ -1601,34 +1680,7 @@
           <w:szCs w:val="20"/>
           <w:highlight w:val="white"/>
         </w:rPr>
-        <w:t>c</w:t>
-      </w:r>
-      <w:r>
-        <w:rPr>
-          <w:rFonts w:cs="Consolas"/>
-          <w:sz w:val="20"/>
-          <w:szCs w:val="20"/>
-          <w:highlight w:val="white"/>
-        </w:rPr>
-        <w:t>ollect</w:t>
-      </w:r>
-      <w:r>
-        <w:rPr>
-          <w:rFonts w:cs="Consolas"/>
-          <w:sz w:val="20"/>
-          <w:szCs w:val="20"/>
-          <w:highlight w:val="white"/>
-        </w:rPr>
-        <w:t xml:space="preserve"> the</w:t>
-      </w:r>
-      <w:r>
-        <w:rPr>
-          <w:rFonts w:cs="Consolas"/>
-          <w:sz w:val="20"/>
-          <w:szCs w:val="20"/>
-          <w:highlight w:val="white"/>
-        </w:rPr>
-        <w:t xml:space="preserve"> total number of generators</w:t>
+        <w:t>collect the total number of generators</w:t>
       </w:r>
       <w:r>
         <w:rPr>
@@ -1670,15 +1722,7 @@
           <w:sz w:val="20"/>
           <w:szCs w:val="20"/>
         </w:rPr>
-        <w:t>Divide the range of numbers almost equally among each process. The maximum number is up to</w:t>
-      </w:r>
-      <w:r>
-        <w:rPr>
-          <w:rFonts w:cs="NimbusRomNo9L-Regu"/>
-          <w:sz w:val="20"/>
-          <w:szCs w:val="20"/>
-        </w:rPr>
-        <w:t xml:space="preserve"> p -1</w:t>
+        <w:t>Divide the range of numbers almost equally among each process. The maximum number is up to p -1</w:t>
       </w:r>
     </w:p>
     <w:p>
@@ -1771,7 +1815,17 @@
           <w:sz w:val="20"/>
           <w:szCs w:val="20"/>
         </w:rPr>
-        <w:t>[2… end_val1]</w:t>
+        <w:t>[2… end_val0</w:t>
+      </w:r>
+      <w:bookmarkStart w:id="0" w:name="_GoBack"/>
+      <w:bookmarkEnd w:id="0"/>
+      <w:r>
+        <w:rPr>
+          <w:rFonts w:cs="NimbusRomNo9L-Regu"/>
+          <w:sz w:val="20"/>
+          <w:szCs w:val="20"/>
+        </w:rPr>
+        <w:t>]</w:t>
       </w:r>
       <w:r>
         <w:rPr>
@@ -1944,15 +1998,7 @@
             <w:sz w:val="20"/>
             <w:szCs w:val="20"/>
           </w:rPr>
-          <m:t xml:space="preserve"> mod p</m:t>
-        </m:r>
-        <m:r>
-          <w:rPr>
-            <w:rFonts w:ascii="Cambria Math" w:hAnsi="Cambria Math" w:cs="NimbusRomNo9L-ReguItal"/>
-            <w:sz w:val="20"/>
-            <w:szCs w:val="20"/>
-          </w:rPr>
-          <m:t>=1</m:t>
+          <m:t xml:space="preserve"> mod p=1</m:t>
         </m:r>
       </m:oMath>
       <w:r>
@@ -1987,8 +2033,6 @@
         </w:rPr>
         <w:t>s</w:t>
       </w:r>
-      <w:bookmarkStart w:id="0" w:name="_GoBack"/>
-      <w:bookmarkEnd w:id="0"/>
       <w:r>
         <w:rPr>
           <w:rFonts w:eastAsiaTheme="minorEastAsia" w:cs="Consolas"/>
@@ -2872,7 +2916,23 @@
           <w:sz w:val="20"/>
           <w:szCs w:val="20"/>
         </w:rPr>
-        <w:t>Thus, we aim to minimize the computation by only storing the prime factors of p.</w:t>
+        <w:t>Thus, we aim to minimize the computation by only storing the prime factors of p</w:t>
+      </w:r>
+      <w:r>
+        <w:rPr>
+          <w:rFonts w:cs="Consolas"/>
+          <w:sz w:val="20"/>
+          <w:szCs w:val="20"/>
+        </w:rPr>
+        <w:t>-1</w:t>
+      </w:r>
+      <w:r>
+        <w:rPr>
+          <w:rFonts w:cs="Consolas"/>
+          <w:sz w:val="20"/>
+          <w:szCs w:val="20"/>
+        </w:rPr>
+        <w:t>.</w:t>
       </w:r>
       <w:r>
         <w:rPr>
@@ -2980,7 +3040,23 @@
           <w:sz w:val="20"/>
           <w:szCs w:val="20"/>
         </w:rPr>
-        <w:t xml:space="preserve">Each process will have their arrays to stored the factors dynamically computed based on the prime p. The unused slot will have the value of 0. After the processes have received the array that stored all factors, we use quick sort </w:t>
+        <w:t xml:space="preserve">Each process </w:t>
+      </w:r>
+      <w:r>
+        <w:rPr>
+          <w:rFonts w:eastAsiaTheme="minorEastAsia" w:cs="NimbusRomNo9L-ReguItal"/>
+          <w:sz w:val="20"/>
+          <w:szCs w:val="20"/>
+        </w:rPr>
+        <w:t>will have their arrays to store</w:t>
+      </w:r>
+      <w:r>
+        <w:rPr>
+          <w:rFonts w:eastAsiaTheme="minorEastAsia" w:cs="NimbusRomNo9L-ReguItal"/>
+          <w:sz w:val="20"/>
+          <w:szCs w:val="20"/>
+        </w:rPr>
+        <w:t xml:space="preserve"> the factors dynamically computed based on the prime p. The unused slot will have the value of 0. After the processes have received the array that stored all factors, we use quick sort </w:t>
       </w:r>
       <w:r>
         <w:rPr>
@@ -3039,15 +3115,7 @@
           <w:b/>
           <w:color w:val="FF0000"/>
         </w:rPr>
-        <w:t>Load Balance</w:t>
-      </w:r>
-      <w:r>
-        <w:rPr>
-          <w:rFonts w:cs="Consolas"/>
-          <w:b/>
-          <w:color w:val="FF0000"/>
-        </w:rPr>
-        <w:t>:</w:t>
+        <w:t>Load Balance:</w:t>
       </w:r>
     </w:p>
     <w:p>

</xml_diff>